<commit_message>
Add cooja images of simulation
</commit_message>
<xml_diff>
--- a/Project/Report.docx
+++ b/Project/Report.docx
@@ -10,6 +10,7 @@
           <w:rFonts w:cstheme="majorHAnsi"/>
           <w:sz w:val="40"/>
           <w:szCs w:val="36"/>
+          <w:lang w:val="en-GB"/>
         </w:rPr>
       </w:pPr>
       <w:r>
@@ -17,28 +18,50 @@
           <w:rFonts w:cstheme="majorHAnsi"/>
           <w:sz w:val="40"/>
           <w:szCs w:val="36"/>
+          <w:lang w:val="en-GB"/>
         </w:rPr>
         <w:t>IOT Project</w:t>
       </w:r>
-    </w:p>
-    <w:p>
-      <w:pPr>
-        <w:jc w:val="both"/>
-        <w:rPr>
-          <w:rFonts w:asciiTheme="majorHAnsi" w:hAnsiTheme="majorHAnsi" w:cstheme="majorHAnsi"/>
-        </w:rPr>
-      </w:pPr>
-    </w:p>
-    <w:p>
-      <w:pPr>
-        <w:jc w:val="both"/>
-        <w:rPr>
-          <w:rFonts w:asciiTheme="majorHAnsi" w:hAnsiTheme="majorHAnsi" w:cstheme="majorHAnsi"/>
-        </w:rPr>
-      </w:pPr>
-      <w:r>
-        <w:rPr>
-          <w:rFonts w:asciiTheme="majorHAnsi" w:hAnsiTheme="majorHAnsi" w:cstheme="majorHAnsi"/>
+      <w:r>
+        <w:rPr>
+          <w:rFonts w:cstheme="majorHAnsi"/>
+          <w:sz w:val="40"/>
+          <w:szCs w:val="36"/>
+          <w:lang w:val="en-GB"/>
+        </w:rPr>
+        <w:t xml:space="preserve"> - Keep Your D</w:t>
+      </w:r>
+      <w:r>
+        <w:rPr>
+          <w:rFonts w:cstheme="majorHAnsi"/>
+          <w:sz w:val="40"/>
+          <w:szCs w:val="36"/>
+          <w:lang w:val="en-GB"/>
+        </w:rPr>
+        <w:t>istance</w:t>
+      </w:r>
+    </w:p>
+    <w:p>
+      <w:pPr>
+        <w:jc w:val="both"/>
+        <w:rPr>
+          <w:rFonts w:asciiTheme="majorHAnsi" w:hAnsiTheme="majorHAnsi" w:cstheme="majorHAnsi"/>
+          <w:lang w:val="en-GB"/>
+        </w:rPr>
+      </w:pPr>
+    </w:p>
+    <w:p>
+      <w:pPr>
+        <w:jc w:val="both"/>
+        <w:rPr>
+          <w:rFonts w:asciiTheme="majorHAnsi" w:hAnsiTheme="majorHAnsi" w:cstheme="majorHAnsi"/>
+          <w:lang w:val="it-IT"/>
+        </w:rPr>
+      </w:pPr>
+      <w:r>
+        <w:rPr>
+          <w:rFonts w:asciiTheme="majorHAnsi" w:hAnsiTheme="majorHAnsi" w:cstheme="majorHAnsi"/>
+          <w:lang w:val="it-IT"/>
         </w:rPr>
         <w:t>Cristian Moioli - 10560811</w:t>
       </w:r>
@@ -48,31 +71,20 @@
         <w:jc w:val="both"/>
         <w:rPr>
           <w:rFonts w:asciiTheme="majorHAnsi" w:hAnsiTheme="majorHAnsi" w:cstheme="majorHAnsi"/>
-        </w:rPr>
-      </w:pPr>
-      <w:r>
-        <w:rPr>
-          <w:rFonts w:asciiTheme="majorHAnsi" w:hAnsiTheme="majorHAnsi" w:cstheme="majorHAnsi"/>
-        </w:rPr>
-        <w:t xml:space="preserve">Mariano </w:t>
-      </w:r>
-      <w:proofErr w:type="spellStart"/>
-      <w:r>
-        <w:rPr>
-          <w:rFonts w:asciiTheme="majorHAnsi" w:hAnsiTheme="majorHAnsi" w:cstheme="majorHAnsi"/>
-        </w:rPr>
-        <w:t>Pelagatti</w:t>
-      </w:r>
-      <w:proofErr w:type="spellEnd"/>
-      <w:r>
-        <w:rPr>
-          <w:rFonts w:asciiTheme="majorHAnsi" w:hAnsiTheme="majorHAnsi" w:cstheme="majorHAnsi"/>
-        </w:rPr>
-        <w:t xml:space="preserve"> - </w:t>
-      </w:r>
-      <w:r>
-        <w:rPr>
-          <w:rFonts w:asciiTheme="majorHAnsi" w:hAnsiTheme="majorHAnsi" w:cstheme="majorHAnsi"/>
+          <w:lang w:val="it-IT"/>
+        </w:rPr>
+      </w:pPr>
+      <w:r>
+        <w:rPr>
+          <w:rFonts w:asciiTheme="majorHAnsi" w:hAnsiTheme="majorHAnsi" w:cstheme="majorHAnsi"/>
+          <w:lang w:val="it-IT"/>
+        </w:rPr>
+        <w:t xml:space="preserve">Mariano Pelagatti - </w:t>
+      </w:r>
+      <w:r>
+        <w:rPr>
+          <w:rFonts w:asciiTheme="majorHAnsi" w:hAnsiTheme="majorHAnsi" w:cstheme="majorHAnsi"/>
+          <w:lang w:val="it-IT"/>
         </w:rPr>
         <w:t>10522120</w:t>
       </w:r>
@@ -82,6 +94,7 @@
         <w:jc w:val="both"/>
         <w:rPr>
           <w:rFonts w:asciiTheme="majorHAnsi" w:hAnsiTheme="majorHAnsi" w:cstheme="majorHAnsi"/>
+          <w:lang w:val="it-IT"/>
         </w:rPr>
       </w:pPr>
     </w:p>
@@ -818,19 +831,7 @@
         <w:rPr>
           <w:rFonts w:asciiTheme="majorHAnsi" w:hAnsiTheme="majorHAnsi" w:cstheme="majorHAnsi"/>
         </w:rPr>
-        <w:t>, s</w:t>
-      </w:r>
-      <w:r>
-        <w:rPr>
-          <w:rFonts w:asciiTheme="majorHAnsi" w:hAnsiTheme="majorHAnsi" w:cstheme="majorHAnsi"/>
-        </w:rPr>
-        <w:t>ince this period is greater than the sending period of the probe</w:t>
-      </w:r>
-      <w:r>
-        <w:rPr>
-          <w:rFonts w:asciiTheme="majorHAnsi" w:hAnsiTheme="majorHAnsi" w:cstheme="majorHAnsi"/>
-        </w:rPr>
-        <w:t>s.</w:t>
+        <w:t>, since this period is greater than the sending period of the probes.</w:t>
       </w:r>
       <w:r>
         <w:rPr>
@@ -852,7 +853,19 @@
         <w:rPr>
           <w:rFonts w:asciiTheme="majorHAnsi" w:hAnsiTheme="majorHAnsi" w:cstheme="majorHAnsi"/>
         </w:rPr>
-        <w:t xml:space="preserve"> is now far away from the source mote.</w:t>
+        <w:t xml:space="preserve"> is now</w:t>
+      </w:r>
+      <w:r>
+        <w:rPr>
+          <w:rFonts w:asciiTheme="majorHAnsi" w:hAnsiTheme="majorHAnsi" w:cstheme="majorHAnsi"/>
+        </w:rPr>
+        <w:t xml:space="preserve"> considered</w:t>
+      </w:r>
+      <w:r>
+        <w:rPr>
+          <w:rFonts w:asciiTheme="majorHAnsi" w:hAnsiTheme="majorHAnsi" w:cstheme="majorHAnsi"/>
+        </w:rPr>
+        <w:t xml:space="preserve"> far away from the source mote.</w:t>
       </w:r>
     </w:p>
     <w:p>
@@ -1217,13 +1230,29 @@
           <w:b/>
           <w:bCs/>
         </w:rPr>
-        <w:t xml:space="preserve"> input</w:t>
-      </w:r>
-      <w:r>
-        <w:rPr>
-          <w:rFonts w:asciiTheme="majorHAnsi" w:hAnsiTheme="majorHAnsi" w:cstheme="majorHAnsi"/>
-        </w:rPr>
-        <w:t xml:space="preserve">: receives messages from mote x on port 6000x, which was set in </w:t>
+        <w:t xml:space="preserve"> </w:t>
+      </w:r>
+      <w:proofErr w:type="gramStart"/>
+      <w:r>
+        <w:rPr>
+          <w:rFonts w:asciiTheme="majorHAnsi" w:hAnsiTheme="majorHAnsi" w:cstheme="majorHAnsi"/>
+          <w:b/>
+          <w:bCs/>
+        </w:rPr>
+        <w:t>input</w:t>
+      </w:r>
+      <w:r>
+        <w:rPr>
+          <w:rFonts w:asciiTheme="majorHAnsi" w:hAnsiTheme="majorHAnsi" w:cstheme="majorHAnsi"/>
+        </w:rPr>
+        <w:t>:</w:t>
+      </w:r>
+      <w:proofErr w:type="gramEnd"/>
+      <w:r>
+        <w:rPr>
+          <w:rFonts w:asciiTheme="majorHAnsi" w:hAnsiTheme="majorHAnsi" w:cstheme="majorHAnsi"/>
+        </w:rPr>
+        <w:t xml:space="preserve"> receives messages from mote x on port 6000x, which was set in </w:t>
       </w:r>
       <w:proofErr w:type="spellStart"/>
       <w:r>
@@ -1271,13 +1300,23 @@
         </w:rPr>
         <w:t xml:space="preserve">: messages are received as an array of values, the first being the id of the mote sending it, and the following ones the motes near it. So, this function allows only messages matching to following regex to pass through → </w:t>
       </w:r>
+      <w:proofErr w:type="gramStart"/>
       <w:r>
         <w:rPr>
           <w:rFonts w:asciiTheme="majorHAnsi" w:hAnsiTheme="majorHAnsi" w:cstheme="majorHAnsi"/>
           <w:i/>
           <w:iCs/>
         </w:rPr>
-        <w:t>^([1-6],)*[1-6]$</w:t>
+        <w:t>^(</w:t>
+      </w:r>
+      <w:proofErr w:type="gramEnd"/>
+      <w:r>
+        <w:rPr>
+          <w:rFonts w:asciiTheme="majorHAnsi" w:hAnsiTheme="majorHAnsi" w:cstheme="majorHAnsi"/>
+          <w:i/>
+          <w:iCs/>
+        </w:rPr>
+        <w:t>[1-6],)*[1-6]$</w:t>
       </w:r>
     </w:p>
     <w:p>
@@ -1316,13 +1355,7 @@
         <w:rPr>
           <w:rFonts w:asciiTheme="majorHAnsi" w:hAnsiTheme="majorHAnsi" w:cstheme="majorHAnsi"/>
         </w:rPr>
-        <w:t>retr</w:t>
-      </w:r>
-      <w:r>
-        <w:rPr>
-          <w:rFonts w:asciiTheme="majorHAnsi" w:hAnsiTheme="majorHAnsi" w:cstheme="majorHAnsi"/>
-        </w:rPr>
-        <w:t>eives</w:t>
+        <w:t>retreives</w:t>
       </w:r>
       <w:proofErr w:type="spellEnd"/>
       <w:r>
@@ -1346,6 +1379,7 @@
         <w:t xml:space="preserve"> ids from the message received, and uses them to set </w:t>
       </w:r>
       <w:proofErr w:type="spellStart"/>
+      <w:proofErr w:type="gramStart"/>
       <w:r>
         <w:rPr>
           <w:rFonts w:asciiTheme="majorHAnsi" w:hAnsiTheme="majorHAnsi" w:cstheme="majorHAnsi"/>
@@ -1353,6 +1387,7 @@
         <w:t>msg.payload</w:t>
       </w:r>
       <w:proofErr w:type="spellEnd"/>
+      <w:proofErr w:type="gramEnd"/>
       <w:r>
         <w:rPr>
           <w:rFonts w:asciiTheme="majorHAnsi" w:hAnsiTheme="majorHAnsi" w:cstheme="majorHAnsi"/>
@@ -1412,6 +1447,7 @@
         <w:t xml:space="preserve">- </w:t>
       </w:r>
       <w:proofErr w:type="spellStart"/>
+      <w:proofErr w:type="gramStart"/>
       <w:r>
         <w:rPr>
           <w:rFonts w:asciiTheme="majorHAnsi" w:hAnsiTheme="majorHAnsi" w:cstheme="majorHAnsi"/>
@@ -1419,6 +1455,7 @@
         <w:t>msg.event</w:t>
       </w:r>
       <w:proofErr w:type="spellEnd"/>
+      <w:proofErr w:type="gramEnd"/>
       <w:r>
         <w:rPr>
           <w:rFonts w:asciiTheme="majorHAnsi" w:hAnsiTheme="majorHAnsi" w:cstheme="majorHAnsi"/>
@@ -1453,13 +1490,7 @@
         <w:rPr>
           <w:rFonts w:asciiTheme="majorHAnsi" w:hAnsiTheme="majorHAnsi" w:cstheme="majorHAnsi"/>
         </w:rPr>
-        <w:t>- value1 to the id</w:t>
-      </w:r>
-      <w:r>
-        <w:rPr>
-          <w:rFonts w:asciiTheme="majorHAnsi" w:hAnsiTheme="majorHAnsi" w:cstheme="majorHAnsi"/>
-        </w:rPr>
-        <w:t xml:space="preserve"> of the user who needs to receive the notification</w:t>
+        <w:t>- value1 to the id of the user who needs to receive the notification</w:t>
       </w:r>
     </w:p>
     <w:p>
@@ -1504,6 +1535,7 @@
         <w:t xml:space="preserve">then it sends value1 and value2 as </w:t>
       </w:r>
       <w:proofErr w:type="spellStart"/>
+      <w:proofErr w:type="gramStart"/>
       <w:r>
         <w:rPr>
           <w:rFonts w:asciiTheme="majorHAnsi" w:hAnsiTheme="majorHAnsi" w:cstheme="majorHAnsi"/>
@@ -1511,6 +1543,7 @@
         <w:t>msg.payload</w:t>
       </w:r>
       <w:proofErr w:type="spellEnd"/>
+      <w:proofErr w:type="gramEnd"/>
       <w:r>
         <w:rPr>
           <w:rFonts w:asciiTheme="majorHAnsi" w:hAnsiTheme="majorHAnsi" w:cstheme="majorHAnsi"/>
@@ -1601,13 +1634,27 @@
         <w:rPr>
           <w:rFonts w:asciiTheme="majorHAnsi" w:hAnsiTheme="majorHAnsi" w:cstheme="majorHAnsi"/>
         </w:rPr>
-        <w:t xml:space="preserve">: sends an HTTP POST to the URL composed with our API key, in order for IFTTT to </w:t>
-      </w:r>
-      <w:r>
-        <w:rPr>
-          <w:rFonts w:asciiTheme="majorHAnsi" w:hAnsiTheme="majorHAnsi" w:cstheme="majorHAnsi"/>
-        </w:rPr>
-        <w:t>get the request</w:t>
+        <w:t xml:space="preserve">: sends an HTTP POST to the URL composed with our API key, </w:t>
+      </w:r>
+      <w:proofErr w:type="gramStart"/>
+      <w:r>
+        <w:rPr>
+          <w:rFonts w:asciiTheme="majorHAnsi" w:hAnsiTheme="majorHAnsi" w:cstheme="majorHAnsi"/>
+        </w:rPr>
+        <w:t>in order for</w:t>
+      </w:r>
+      <w:proofErr w:type="gramEnd"/>
+      <w:r>
+        <w:rPr>
+          <w:rFonts w:asciiTheme="majorHAnsi" w:hAnsiTheme="majorHAnsi" w:cstheme="majorHAnsi"/>
+        </w:rPr>
+        <w:t xml:space="preserve"> IFTTT to get the request</w:t>
+      </w:r>
+      <w:r>
+        <w:rPr>
+          <w:rFonts w:asciiTheme="majorHAnsi" w:hAnsiTheme="majorHAnsi" w:cstheme="majorHAnsi"/>
+        </w:rPr>
+        <w:t>.</w:t>
       </w:r>
     </w:p>
     <w:p>
@@ -1631,13 +1678,13 @@
           <w:noProof/>
         </w:rPr>
         <w:drawing>
-          <wp:anchor distT="0" distB="0" distL="180340" distR="180340" simplePos="0" relativeHeight="3" behindDoc="1" locked="0" layoutInCell="0" allowOverlap="1" wp14:anchorId="3B84D080" wp14:editId="777F4470">
+          <wp:anchor distT="0" distB="0" distL="180340" distR="180340" simplePos="0" relativeHeight="3" behindDoc="1" locked="0" layoutInCell="0" allowOverlap="1" wp14:anchorId="3B84D080" wp14:editId="6B1E14E9">
             <wp:simplePos x="0" y="0"/>
             <wp:positionH relativeFrom="column">
-              <wp:posOffset>3413760</wp:posOffset>
+              <wp:posOffset>3499485</wp:posOffset>
             </wp:positionH>
             <wp:positionV relativeFrom="paragraph">
-              <wp:posOffset>2371090</wp:posOffset>
+              <wp:posOffset>90170</wp:posOffset>
             </wp:positionV>
             <wp:extent cx="1119505" cy="2486660"/>
             <wp:effectExtent l="0" t="0" r="4445" b="8890"/>
@@ -1690,13 +1737,13 @@
           <w:noProof/>
         </w:rPr>
         <w:drawing>
-          <wp:anchor distT="0" distB="0" distL="180340" distR="180340" simplePos="0" relativeHeight="4" behindDoc="1" locked="0" layoutInCell="0" allowOverlap="1" wp14:anchorId="2E068753" wp14:editId="721B4FC3">
+          <wp:anchor distT="0" distB="0" distL="180340" distR="180340" simplePos="0" relativeHeight="4" behindDoc="1" locked="0" layoutInCell="0" allowOverlap="1" wp14:anchorId="2E068753" wp14:editId="38D7FF17">
             <wp:simplePos x="0" y="0"/>
-            <wp:positionH relativeFrom="column">
-              <wp:posOffset>4975860</wp:posOffset>
+            <wp:positionH relativeFrom="margin">
+              <wp:align>right</wp:align>
             </wp:positionH>
             <wp:positionV relativeFrom="paragraph">
-              <wp:posOffset>2332990</wp:posOffset>
+              <wp:posOffset>61595</wp:posOffset>
             </wp:positionV>
             <wp:extent cx="1136650" cy="2524760"/>
             <wp:effectExtent l="0" t="0" r="6350" b="8890"/>
@@ -1753,30 +1800,8 @@
         <w:rPr>
           <w:rFonts w:asciiTheme="majorHAnsi" w:hAnsiTheme="majorHAnsi" w:cstheme="majorHAnsi"/>
         </w:rPr>
-        <w:t>, all users would need to register to IFTTT and install an app on their phone. For simplicity, we used a single account, with a single applet, which is acting as a “local exchange”, receiving not</w:t>
-      </w:r>
-      <w:r>
-        <w:rPr>
-          <w:rFonts w:asciiTheme="majorHAnsi" w:hAnsiTheme="majorHAnsi" w:cstheme="majorHAnsi"/>
-        </w:rPr>
-        <w:t>ifications for all the users involved.</w:t>
-      </w:r>
-    </w:p>
-    <w:p>
-      <w:pPr>
-        <w:jc w:val="both"/>
-        <w:rPr>
-          <w:rFonts w:asciiTheme="majorHAnsi" w:hAnsiTheme="majorHAnsi" w:cstheme="majorHAnsi"/>
-        </w:rPr>
-      </w:pPr>
-    </w:p>
-    <w:p>
-      <w:pPr>
-        <w:jc w:val="both"/>
-        <w:rPr>
-          <w:rFonts w:asciiTheme="majorHAnsi" w:hAnsiTheme="majorHAnsi" w:cstheme="majorHAnsi"/>
-        </w:rPr>
-      </w:pPr>
+        <w:t>, all users would need to register to IFTTT and install an app on their phone. For simplicity, we used a single account, with a single applet, which is acting as a “local exchange”, receiving notifications for all the users involved.</w:t>
+      </w:r>
     </w:p>
     <w:p>
       <w:pPr>
@@ -1903,6 +1928,79 @@
         </w:rPr>
         <w:t>Motes 1,2,4 starts all near, the same for mote 5 and 6. Mote 3 is not near to any motes.</w:t>
       </w:r>
+      <w:r>
+        <w:rPr>
+          <w:noProof/>
+        </w:rPr>
+        <w:t xml:space="preserve"> </w:t>
+      </w:r>
+    </w:p>
+    <w:p>
+      <w:pPr>
+        <w:ind w:firstLine="709"/>
+        <w:rPr>
+          <w:rFonts w:asciiTheme="majorHAnsi" w:hAnsiTheme="majorHAnsi" w:cstheme="majorHAnsi"/>
+        </w:rPr>
+      </w:pPr>
+      <w:r>
+        <w:drawing>
+          <wp:inline distT="0" distB="0" distL="0" distR="0" wp14:anchorId="4537DE90" wp14:editId="1877BCC4">
+            <wp:extent cx="2561590" cy="1428750"/>
+            <wp:effectExtent l="0" t="0" r="0" b="0"/>
+            <wp:docPr id="4" name="Immagine 4"/>
+            <wp:cNvGraphicFramePr>
+              <a:graphicFrameLocks xmlns:a="http://schemas.openxmlformats.org/drawingml/2006/main" noChangeAspect="1"/>
+            </wp:cNvGraphicFramePr>
+            <a:graphic xmlns:a="http://schemas.openxmlformats.org/drawingml/2006/main">
+              <a:graphicData uri="http://schemas.openxmlformats.org/drawingml/2006/picture">
+                <pic:pic xmlns:pic="http://schemas.openxmlformats.org/drawingml/2006/picture">
+                  <pic:nvPicPr>
+                    <pic:cNvPr id="1" name=""/>
+                    <pic:cNvPicPr/>
+                  </pic:nvPicPr>
+                  <pic:blipFill rotWithShape="1">
+                    <a:blip r:embed="rId8"/>
+                    <a:srcRect t="17467" b="21954"/>
+                    <a:stretch/>
+                  </pic:blipFill>
+                  <pic:spPr bwMode="auto">
+                    <a:xfrm>
+                      <a:off x="0" y="0"/>
+                      <a:ext cx="2576300" cy="1436955"/>
+                    </a:xfrm>
+                    <a:prstGeom prst="rect">
+                      <a:avLst/>
+                    </a:prstGeom>
+                    <a:ln>
+                      <a:noFill/>
+                    </a:ln>
+                    <a:extLst>
+                      <a:ext uri="{53640926-AAD7-44D8-BBD7-CCE9431645EC}">
+                        <a14:shadowObscured xmlns:a14="http://schemas.microsoft.com/office/drawing/2010/main"/>
+                      </a:ext>
+                    </a:extLst>
+                  </pic:spPr>
+                </pic:pic>
+              </a:graphicData>
+            </a:graphic>
+          </wp:inline>
+        </w:drawing>
+      </w:r>
+    </w:p>
+    <w:p>
+      <w:pPr>
+        <w:pStyle w:val="Paragrafoelenco"/>
+        <w:ind w:firstLine="698"/>
+        <w:rPr>
+          <w:rFonts w:asciiTheme="majorHAnsi" w:hAnsiTheme="majorHAnsi" w:cstheme="majorHAnsi"/>
+        </w:rPr>
+      </w:pPr>
+      <w:r>
+        <w:rPr>
+          <w:rFonts w:asciiTheme="majorHAnsi" w:hAnsiTheme="majorHAnsi" w:cstheme="majorHAnsi"/>
+        </w:rPr>
+        <w:t>At stationary time (about 9s) the two cluster (4,1,2) and (6,5) has been detected.</w:t>
+      </w:r>
     </w:p>
     <w:p>
       <w:pPr>
@@ -1919,13 +2017,77 @@
         <w:rPr>
           <w:rFonts w:asciiTheme="majorHAnsi" w:hAnsiTheme="majorHAnsi" w:cstheme="majorHAnsi"/>
         </w:rPr>
-        <w:t>00:14.275</w:t>
-      </w:r>
-      <w:r>
-        <w:rPr>
-          <w:rFonts w:asciiTheme="majorHAnsi" w:hAnsiTheme="majorHAnsi" w:cstheme="majorHAnsi"/>
-        </w:rPr>
-        <w:t>: Mote 3 approaches mote 6.</w:t>
+        <w:t>00:14.275: Mote 3 approaches mote 6.</w:t>
+      </w:r>
+    </w:p>
+    <w:p>
+      <w:pPr>
+        <w:pStyle w:val="Paragrafoelenco"/>
+        <w:rPr>
+          <w:rFonts w:asciiTheme="majorHAnsi" w:hAnsiTheme="majorHAnsi" w:cstheme="majorHAnsi"/>
+        </w:rPr>
+      </w:pPr>
+      <w:r>
+        <w:rPr>
+          <w:rFonts w:asciiTheme="majorHAnsi" w:hAnsiTheme="majorHAnsi" w:cstheme="majorHAnsi"/>
+        </w:rPr>
+        <w:drawing>
+          <wp:inline distT="0" distB="0" distL="0" distR="0" wp14:anchorId="64CE041D" wp14:editId="5CF0151C">
+            <wp:extent cx="2521972" cy="1114425"/>
+            <wp:effectExtent l="0" t="0" r="0" b="0"/>
+            <wp:docPr id="5" name="Immagine 5"/>
+            <wp:cNvGraphicFramePr>
+              <a:graphicFrameLocks xmlns:a="http://schemas.openxmlformats.org/drawingml/2006/main" noChangeAspect="1"/>
+            </wp:cNvGraphicFramePr>
+            <a:graphic xmlns:a="http://schemas.openxmlformats.org/drawingml/2006/main">
+              <a:graphicData uri="http://schemas.openxmlformats.org/drawingml/2006/picture">
+                <pic:pic xmlns:pic="http://schemas.openxmlformats.org/drawingml/2006/picture">
+                  <pic:nvPicPr>
+                    <pic:cNvPr id="1" name=""/>
+                    <pic:cNvPicPr/>
+                  </pic:nvPicPr>
+                  <pic:blipFill rotWithShape="1">
+                    <a:blip r:embed="rId9"/>
+                    <a:srcRect l="-35" t="9015" r="35" b="29864"/>
+                    <a:stretch/>
+                  </pic:blipFill>
+                  <pic:spPr bwMode="auto">
+                    <a:xfrm>
+                      <a:off x="0" y="0"/>
+                      <a:ext cx="2533920" cy="1119705"/>
+                    </a:xfrm>
+                    <a:prstGeom prst="rect">
+                      <a:avLst/>
+                    </a:prstGeom>
+                    <a:ln>
+                      <a:noFill/>
+                    </a:ln>
+                    <a:extLst>
+                      <a:ext uri="{53640926-AAD7-44D8-BBD7-CCE9431645EC}">
+                        <a14:shadowObscured xmlns:a14="http://schemas.microsoft.com/office/drawing/2010/main"/>
+                      </a:ext>
+                    </a:extLst>
+                  </pic:spPr>
+                </pic:pic>
+              </a:graphicData>
+            </a:graphic>
+          </wp:inline>
+        </w:drawing>
+      </w:r>
+    </w:p>
+    <w:p>
+      <w:pPr>
+        <w:pStyle w:val="Paragrafoelenco"/>
+        <w:ind w:firstLine="698"/>
+        <w:rPr>
+          <w:rFonts w:asciiTheme="majorHAnsi" w:hAnsiTheme="majorHAnsi" w:cstheme="majorHAnsi"/>
+        </w:rPr>
+      </w:pPr>
+      <w:r>
+        <w:rPr>
+          <w:rFonts w:asciiTheme="majorHAnsi" w:hAnsiTheme="majorHAnsi" w:cstheme="majorHAnsi"/>
+        </w:rPr>
+        <w:t>Mote 6 detects another new mote (3) once 10 probes have been exchanged.</w:t>
       </w:r>
     </w:p>
     <w:p>
@@ -1951,6 +2113,82 @@
         </w:rPr>
         <w:t>37:639: Mote 1 goes far away from all motes.</w:t>
       </w:r>
+      <w:r>
+        <w:rPr>
+          <w:noProof/>
+        </w:rPr>
+        <w:t xml:space="preserve"> </w:t>
+      </w:r>
+    </w:p>
+    <w:p>
+      <w:pPr>
+        <w:pStyle w:val="Paragrafoelenco"/>
+        <w:rPr>
+          <w:rFonts w:asciiTheme="majorHAnsi" w:hAnsiTheme="majorHAnsi" w:cstheme="majorHAnsi"/>
+        </w:rPr>
+      </w:pPr>
+      <w:r>
+        <w:rPr>
+          <w:rFonts w:asciiTheme="majorHAnsi" w:hAnsiTheme="majorHAnsi" w:cstheme="majorHAnsi"/>
+        </w:rPr>
+        <w:drawing>
+          <wp:inline distT="0" distB="0" distL="0" distR="0" wp14:anchorId="5293561E" wp14:editId="2CE274EA">
+            <wp:extent cx="2751455" cy="1704604"/>
+            <wp:effectExtent l="0" t="0" r="0" b="0"/>
+            <wp:docPr id="6" name="Immagine 6"/>
+            <wp:cNvGraphicFramePr>
+              <a:graphicFrameLocks xmlns:a="http://schemas.openxmlformats.org/drawingml/2006/main" noChangeAspect="1"/>
+            </wp:cNvGraphicFramePr>
+            <a:graphic xmlns:a="http://schemas.openxmlformats.org/drawingml/2006/main">
+              <a:graphicData uri="http://schemas.openxmlformats.org/drawingml/2006/picture">
+                <pic:pic xmlns:pic="http://schemas.openxmlformats.org/drawingml/2006/picture">
+                  <pic:nvPicPr>
+                    <pic:cNvPr id="1" name=""/>
+                    <pic:cNvPicPr/>
+                  </pic:nvPicPr>
+                  <pic:blipFill rotWithShape="1">
+                    <a:blip r:embed="rId10"/>
+                    <a:srcRect t="2887" b="3047"/>
+                    <a:stretch/>
+                  </pic:blipFill>
+                  <pic:spPr bwMode="auto">
+                    <a:xfrm>
+                      <a:off x="0" y="0"/>
+                      <a:ext cx="2767164" cy="1714336"/>
+                    </a:xfrm>
+                    <a:prstGeom prst="rect">
+                      <a:avLst/>
+                    </a:prstGeom>
+                    <a:ln>
+                      <a:noFill/>
+                    </a:ln>
+                    <a:extLst>
+                      <a:ext uri="{53640926-AAD7-44D8-BBD7-CCE9431645EC}">
+                        <a14:shadowObscured xmlns:a14="http://schemas.microsoft.com/office/drawing/2010/main"/>
+                      </a:ext>
+                    </a:extLst>
+                  </pic:spPr>
+                </pic:pic>
+              </a:graphicData>
+            </a:graphic>
+          </wp:inline>
+        </w:drawing>
+      </w:r>
+    </w:p>
+    <w:p>
+      <w:pPr>
+        <w:pStyle w:val="Paragrafoelenco"/>
+        <w:ind w:firstLine="698"/>
+        <w:rPr>
+          <w:rFonts w:asciiTheme="majorHAnsi" w:hAnsiTheme="majorHAnsi" w:cstheme="majorHAnsi"/>
+        </w:rPr>
+      </w:pPr>
+      <w:r>
+        <w:rPr>
+          <w:rFonts w:asciiTheme="majorHAnsi" w:hAnsiTheme="majorHAnsi" w:cstheme="majorHAnsi"/>
+        </w:rPr>
+        <w:t>Once the 850ms timeout fires, motes 2 and 4 detects mote 1 is no more near</w:t>
+      </w:r>
     </w:p>
     <w:p>
       <w:pPr>
@@ -1967,13 +2205,77 @@
         <w:rPr>
           <w:rFonts w:asciiTheme="majorHAnsi" w:hAnsiTheme="majorHAnsi" w:cstheme="majorHAnsi"/>
         </w:rPr>
-        <w:t>00:52.657</w:t>
-      </w:r>
-      <w:r>
-        <w:rPr>
-          <w:rFonts w:asciiTheme="majorHAnsi" w:hAnsiTheme="majorHAnsi" w:cstheme="majorHAnsi"/>
-        </w:rPr>
-        <w:t>: Mote 1 approaches motes 3,6,5</w:t>
+        <w:t>00:52.657: Mote 1 approaches motes 3,6,5</w:t>
+      </w:r>
+    </w:p>
+    <w:p>
+      <w:pPr>
+        <w:pStyle w:val="Paragrafoelenco"/>
+        <w:rPr>
+          <w:rFonts w:asciiTheme="majorHAnsi" w:hAnsiTheme="majorHAnsi" w:cstheme="majorHAnsi"/>
+        </w:rPr>
+      </w:pPr>
+      <w:r>
+        <w:rPr>
+          <w:rFonts w:asciiTheme="majorHAnsi" w:hAnsiTheme="majorHAnsi" w:cstheme="majorHAnsi"/>
+        </w:rPr>
+        <w:drawing>
+          <wp:inline distT="0" distB="0" distL="0" distR="0" wp14:anchorId="41C27D2E" wp14:editId="0430EA91">
+            <wp:extent cx="2686050" cy="1247775"/>
+            <wp:effectExtent l="0" t="0" r="0" b="9525"/>
+            <wp:docPr id="7" name="Immagine 7"/>
+            <wp:cNvGraphicFramePr>
+              <a:graphicFrameLocks xmlns:a="http://schemas.openxmlformats.org/drawingml/2006/main" noChangeAspect="1"/>
+            </wp:cNvGraphicFramePr>
+            <a:graphic xmlns:a="http://schemas.openxmlformats.org/drawingml/2006/main">
+              <a:graphicData uri="http://schemas.openxmlformats.org/drawingml/2006/picture">
+                <pic:pic xmlns:pic="http://schemas.openxmlformats.org/drawingml/2006/picture">
+                  <pic:nvPicPr>
+                    <pic:cNvPr id="1" name=""/>
+                    <pic:cNvPicPr/>
+                  </pic:nvPicPr>
+                  <pic:blipFill rotWithShape="1">
+                    <a:blip r:embed="rId11"/>
+                    <a:srcRect l="-1" t="2873" r="-356" b="21839"/>
+                    <a:stretch/>
+                  </pic:blipFill>
+                  <pic:spPr bwMode="auto">
+                    <a:xfrm>
+                      <a:off x="0" y="0"/>
+                      <a:ext cx="2686425" cy="1247949"/>
+                    </a:xfrm>
+                    <a:prstGeom prst="rect">
+                      <a:avLst/>
+                    </a:prstGeom>
+                    <a:ln>
+                      <a:noFill/>
+                    </a:ln>
+                    <a:extLst>
+                      <a:ext uri="{53640926-AAD7-44D8-BBD7-CCE9431645EC}">
+                        <a14:shadowObscured xmlns:a14="http://schemas.microsoft.com/office/drawing/2010/main"/>
+                      </a:ext>
+                    </a:extLst>
+                  </pic:spPr>
+                </pic:pic>
+              </a:graphicData>
+            </a:graphic>
+          </wp:inline>
+        </w:drawing>
+      </w:r>
+    </w:p>
+    <w:p>
+      <w:pPr>
+        <w:pStyle w:val="Paragrafoelenco"/>
+        <w:rPr>
+          <w:rFonts w:asciiTheme="majorHAnsi" w:hAnsiTheme="majorHAnsi" w:cstheme="majorHAnsi"/>
+        </w:rPr>
+      </w:pPr>
+      <w:r>
+        <w:rPr>
+          <w:rFonts w:asciiTheme="majorHAnsi" w:hAnsiTheme="majorHAnsi" w:cstheme="majorHAnsi"/>
+        </w:rPr>
+        <w:tab/>
+        <w:t>In an asynchronous way, motes 3,6,5 detects mote 1 is now near to them.</w:t>
       </w:r>
     </w:p>
     <w:p>
@@ -1998,6 +2300,76 @@
           <w:rFonts w:asciiTheme="majorHAnsi" w:hAnsiTheme="majorHAnsi" w:cstheme="majorHAnsi"/>
         </w:rPr>
         <w:t>: Mote 6 slowly moves near to 2,4</w:t>
+      </w:r>
+    </w:p>
+    <w:p>
+      <w:pPr>
+        <w:pStyle w:val="Paragrafoelenco"/>
+        <w:rPr>
+          <w:rFonts w:asciiTheme="majorHAnsi" w:hAnsiTheme="majorHAnsi" w:cstheme="majorHAnsi"/>
+        </w:rPr>
+      </w:pPr>
+      <w:r>
+        <w:rPr>
+          <w:rFonts w:asciiTheme="majorHAnsi" w:hAnsiTheme="majorHAnsi" w:cstheme="majorHAnsi"/>
+        </w:rPr>
+        <w:drawing>
+          <wp:inline distT="0" distB="0" distL="0" distR="0" wp14:anchorId="2203D7A6" wp14:editId="18B8A530">
+            <wp:extent cx="3104515" cy="1285595"/>
+            <wp:effectExtent l="0" t="0" r="635" b="0"/>
+            <wp:docPr id="8" name="Immagine 8"/>
+            <wp:cNvGraphicFramePr>
+              <a:graphicFrameLocks xmlns:a="http://schemas.openxmlformats.org/drawingml/2006/main" noChangeAspect="1"/>
+            </wp:cNvGraphicFramePr>
+            <a:graphic xmlns:a="http://schemas.openxmlformats.org/drawingml/2006/main">
+              <a:graphicData uri="http://schemas.openxmlformats.org/drawingml/2006/picture">
+                <pic:pic xmlns:pic="http://schemas.openxmlformats.org/drawingml/2006/picture">
+                  <pic:nvPicPr>
+                    <pic:cNvPr id="1" name=""/>
+                    <pic:cNvPicPr/>
+                  </pic:nvPicPr>
+                  <pic:blipFill rotWithShape="1">
+                    <a:blip r:embed="rId12"/>
+                    <a:srcRect t="5961" b="4635"/>
+                    <a:stretch/>
+                  </pic:blipFill>
+                  <pic:spPr bwMode="auto">
+                    <a:xfrm>
+                      <a:off x="0" y="0"/>
+                      <a:ext cx="3105583" cy="1286037"/>
+                    </a:xfrm>
+                    <a:prstGeom prst="rect">
+                      <a:avLst/>
+                    </a:prstGeom>
+                    <a:ln>
+                      <a:noFill/>
+                    </a:ln>
+                    <a:extLst>
+                      <a:ext uri="{53640926-AAD7-44D8-BBD7-CCE9431645EC}">
+                        <a14:shadowObscured xmlns:a14="http://schemas.microsoft.com/office/drawing/2010/main"/>
+                      </a:ext>
+                    </a:extLst>
+                  </pic:spPr>
+                </pic:pic>
+              </a:graphicData>
+            </a:graphic>
+          </wp:inline>
+        </w:drawing>
+      </w:r>
+    </w:p>
+    <w:p>
+      <w:pPr>
+        <w:pStyle w:val="Paragrafoelenco"/>
+        <w:rPr>
+          <w:rFonts w:asciiTheme="majorHAnsi" w:hAnsiTheme="majorHAnsi" w:cstheme="majorHAnsi"/>
+        </w:rPr>
+      </w:pPr>
+      <w:r>
+        <w:rPr>
+          <w:rFonts w:asciiTheme="majorHAnsi" w:hAnsiTheme="majorHAnsi" w:cstheme="majorHAnsi"/>
+        </w:rPr>
+        <w:tab/>
+        <w:t>As before, both motes 2 and 4 detects mote 6, which is no more near to (1,3,5)</w:t>
       </w:r>
     </w:p>
     <w:sectPr>

</xml_diff>